<commit_message>
Site updated: 2018-12-13 13:13:03
</commit_message>
<xml_diff>
--- a/简历/简历.docx
+++ b/简历/简历.docx
@@ -133,7 +133,6 @@
           <w:p>
             <w:pPr>
               <w:rPr>
-                <w:rFonts w:hint="eastAsia"/>
                 <w:b/>
                 <w:sz w:val="32"/>
                 <w:szCs w:val="36"/>
@@ -199,45 +198,6 @@
                       <w:szCs w:val="18"/>
                     </w:rPr>
                   </w:pPr>
-                  <w:r>
-                    <w:rPr>
-                      <w:rFonts w:ascii="Arial" w:eastAsia="Times New Roman" w:hAnsi="Arial" w:cs="Arial"/>
-                      <w:color w:val="F3CB0B"/>
-                      <w:kern w:val="0"/>
-                      <w:sz w:val="24"/>
-                      <w:szCs w:val="15"/>
-                    </w:rPr>
-                    <w:t>Email</w:t>
-                  </w:r>
-                  <w:r>
-                    <w:rPr>
-                      <w:rFonts w:ascii="Arial" w:eastAsia="Times New Roman" w:hAnsi="Arial" w:cs="Arial"/>
-                      <w:color w:val="F3CB0B"/>
-                      <w:kern w:val="0"/>
-                      <w:sz w:val="24"/>
-                      <w:szCs w:val="15"/>
-                    </w:rPr>
-                    <w:t xml:space="preserve">   </w:t>
-                  </w:r>
-                  <w:r>
-                    <w:rPr>
-                      <w:rFonts w:ascii="Arial" w:eastAsia="Times New Roman" w:hAnsi="Arial" w:cs="Arial"/>
-                      <w:color w:val="F3CB0B"/>
-                      <w:kern w:val="0"/>
-                      <w:sz w:val="28"/>
-                      <w:szCs w:val="15"/>
-                    </w:rPr>
-                    <w:t xml:space="preserve"> </w:t>
-                  </w:r>
-                  <w:r>
-                    <w:rPr>
-                      <w:rFonts w:ascii="黑体" w:eastAsia="黑体" w:hAnsi="黑体" w:cs="Arial"/>
-                      <w:kern w:val="0"/>
-                      <w:sz w:val="24"/>
-                      <w:szCs w:val="18"/>
-                    </w:rPr>
-                    <w:t>173916895@qq.com</w:t>
-                  </w:r>
                 </w:p>
               </w:tc>
             </w:tr>
@@ -256,13 +216,43 @@
                     <w:widowControl/>
                     <w:jc w:val="left"/>
                     <w:rPr>
-                      <w:rFonts w:ascii="Arial" w:hAnsi="Arial" w:cs="Arial" w:hint="eastAsia"/>
+                      <w:rFonts w:ascii="黑体" w:eastAsia="黑体" w:hAnsi="黑体" w:cs="Arial" w:hint="eastAsia"/>
+                      <w:kern w:val="0"/>
+                      <w:sz w:val="24"/>
+                      <w:szCs w:val="24"/>
+                    </w:rPr>
+                  </w:pPr>
+                  <w:proofErr w:type="spellStart"/>
+                  <w:r>
+                    <w:rPr>
+                      <w:rFonts w:ascii="Arial" w:eastAsia="Times New Roman" w:hAnsi="Arial" w:cs="Arial"/>
                       <w:color w:val="F3CB0B"/>
                       <w:kern w:val="0"/>
                       <w:sz w:val="24"/>
                       <w:szCs w:val="24"/>
                     </w:rPr>
-                  </w:pPr>
+                    <w:t>Wechat</w:t>
+                  </w:r>
+                  <w:proofErr w:type="spellEnd"/>
+                  <w:r>
+                    <w:rPr>
+                      <w:rFonts w:ascii="Arial" w:eastAsia="Times New Roman" w:hAnsi="Arial" w:cs="Arial"/>
+                      <w:color w:val="F3CB0B"/>
+                      <w:kern w:val="0"/>
+                      <w:sz w:val="24"/>
+                      <w:szCs w:val="24"/>
+                    </w:rPr>
+                    <w:t xml:space="preserve">       </w:t>
+                  </w:r>
+                  <w:r>
+                    <w:rPr>
+                      <w:rFonts w:ascii="黑体" w:eastAsia="黑体" w:hAnsi="黑体" w:cs="Arial"/>
+                      <w:kern w:val="0"/>
+                      <w:sz w:val="24"/>
+                      <w:szCs w:val="24"/>
+                    </w:rPr>
+                    <w:t>tos9711</w:t>
+                  </w:r>
                 </w:p>
                 <w:p>
                   <w:pPr>
@@ -307,6 +297,15 @@
                     <w:rPr>
                       <w:rFonts w:ascii="黑体" w:eastAsia="黑体" w:hAnsi="黑体" w:cs="Arial"/>
                       <w:kern w:val="0"/>
+                      <w:sz w:val="18"/>
+                      <w:szCs w:val="18"/>
+                    </w:rPr>
+                    <w:t xml:space="preserve">      </w:t>
+                  </w:r>
+                  <w:r>
+                    <w:rPr>
+                      <w:rFonts w:ascii="黑体" w:eastAsia="黑体" w:hAnsi="黑体" w:cs="Arial"/>
+                      <w:kern w:val="0"/>
                       <w:sz w:val="24"/>
                       <w:szCs w:val="18"/>
                     </w:rPr>
@@ -321,22 +320,111 @@
                       <w:rFonts w:ascii="黑体" w:eastAsia="黑体" w:hAnsi="黑体" w:cs="Arial"/>
                       <w:kern w:val="0"/>
                       <w:sz w:val="24"/>
+                      <w:szCs w:val="24"/>
+                    </w:rPr>
+                  </w:pPr>
+                  <w:r>
+                    <w:rPr>
+                      <w:rFonts w:ascii="Arial" w:eastAsia="Times New Roman" w:hAnsi="Arial" w:cs="Arial"/>
+                      <w:color w:val="F3CB0B"/>
+                      <w:kern w:val="0"/>
+                      <w:sz w:val="24"/>
+                      <w:szCs w:val="15"/>
+                    </w:rPr>
+                    <w:t>Email</w:t>
+                  </w:r>
+                  <w:r>
+                    <w:rPr>
+                      <w:rFonts w:ascii="Arial" w:eastAsia="Times New Roman" w:hAnsi="Arial" w:cs="Arial"/>
+                      <w:color w:val="F3CB0B"/>
+                      <w:kern w:val="0"/>
+                      <w:sz w:val="24"/>
+                      <w:szCs w:val="15"/>
+                    </w:rPr>
+                    <w:t xml:space="preserve">   </w:t>
+                  </w:r>
+                  <w:r>
+                    <w:rPr>
+                      <w:rFonts w:ascii="Arial" w:eastAsia="Times New Roman" w:hAnsi="Arial" w:cs="Arial"/>
+                      <w:color w:val="F3CB0B"/>
+                      <w:kern w:val="0"/>
+                      <w:sz w:val="28"/>
+                      <w:szCs w:val="15"/>
+                    </w:rPr>
+                    <w:t xml:space="preserve">    </w:t>
+                  </w:r>
+                  <w:r>
+                    <w:rPr>
+                      <w:rFonts w:ascii="Arial" w:eastAsia="Times New Roman" w:hAnsi="Arial" w:cs="Arial"/>
+                      <w:color w:val="F3CB0B"/>
+                      <w:kern w:val="0"/>
+                      <w:sz w:val="28"/>
+                      <w:szCs w:val="15"/>
+                    </w:rPr>
+                    <w:t xml:space="preserve"> </w:t>
+                  </w:r>
+                  <w:r>
+                    <w:rPr>
+                      <w:rFonts w:ascii="黑体" w:eastAsia="黑体" w:hAnsi="黑体" w:cs="Arial"/>
+                      <w:kern w:val="0"/>
+                      <w:sz w:val="24"/>
                       <w:szCs w:val="18"/>
                     </w:rPr>
-                  </w:pPr>
+                    <w:t>173916895@qq.com</w:t>
+                  </w:r>
                 </w:p>
                 <w:p>
                   <w:pPr>
                     <w:widowControl/>
+                    <w:shd w:val="clear" w:color="auto" w:fill="FFFFFF"/>
+                    <w:tabs>
+                      <w:tab w:val="left" w:pos="916"/>
+                      <w:tab w:val="left" w:pos="1832"/>
+                      <w:tab w:val="left" w:pos="2748"/>
+                      <w:tab w:val="left" w:pos="3664"/>
+                      <w:tab w:val="left" w:pos="4580"/>
+                      <w:tab w:val="left" w:pos="5496"/>
+                      <w:tab w:val="left" w:pos="6412"/>
+                      <w:tab w:val="left" w:pos="7328"/>
+                      <w:tab w:val="left" w:pos="8244"/>
+                      <w:tab w:val="left" w:pos="9160"/>
+                      <w:tab w:val="left" w:pos="10076"/>
+                      <w:tab w:val="left" w:pos="10992"/>
+                      <w:tab w:val="left" w:pos="11908"/>
+                      <w:tab w:val="left" w:pos="12824"/>
+                      <w:tab w:val="left" w:pos="13740"/>
+                      <w:tab w:val="left" w:pos="14656"/>
+                    </w:tabs>
                     <w:jc w:val="left"/>
                     <w:rPr>
-                      <w:rFonts w:ascii="Arial" w:hAnsi="Arial" w:cs="Arial" w:hint="eastAsia"/>
+                      <w:rFonts w:ascii="inherit" w:hAnsi="inherit" w:cs="Courier New" w:hint="eastAsia"/>
+                      <w:color w:val="212121"/>
+                      <w:kern w:val="0"/>
+                      <w:sz w:val="20"/>
+                      <w:szCs w:val="20"/>
+                    </w:rPr>
+                  </w:pPr>
+                  <w:r>
+                    <w:rPr>
+                      <w:rFonts w:ascii="Arial" w:eastAsia="Times New Roman" w:hAnsi="Arial" w:cs="Arial"/>
+                      <w:color w:val="F3CB0B"/>
                       <w:kern w:val="0"/>
                       <w:sz w:val="24"/>
-                      <w:szCs w:val="24"/>
+                      <w:szCs w:val="15"/>
                     </w:rPr>
-                  </w:pPr>
-                  <w:proofErr w:type="spellStart"/>
+                    <w:t>personal</w:t>
+                  </w:r>
+                  <w:r>
+                    <w:rPr>
+                      <w:rFonts w:ascii="inherit" w:eastAsia="Times New Roman" w:hAnsi="inherit" w:cs="Courier New"/>
+                      <w:color w:val="212121"/>
+                      <w:kern w:val="0"/>
+                      <w:sz w:val="20"/>
+                      <w:szCs w:val="20"/>
+                      <w:lang w:val="en"/>
+                    </w:rPr>
+                    <w:t xml:space="preserve"> </w:t>
+                  </w:r>
                   <w:proofErr w:type="gramStart"/>
                   <w:r>
                     <w:rPr>
@@ -344,23 +432,40 @@
                       <w:color w:val="F3CB0B"/>
                       <w:kern w:val="0"/>
                       <w:sz w:val="24"/>
-                      <w:szCs w:val="24"/>
+                      <w:szCs w:val="15"/>
                     </w:rPr>
-                    <w:t>Wechat</w:t>
+                    <w:t>blog</w:t>
                   </w:r>
-                  <w:proofErr w:type="spellEnd"/>
                   <w:r>
                     <w:rPr>
-                      <w:rFonts w:ascii="Arial" w:eastAsia="Times New Roman" w:hAnsi="Arial" w:cs="Arial"/>
-                      <w:color w:val="F3CB0B"/>
+                      <w:rFonts w:ascii="inherit" w:hAnsi="inherit" w:cs="Courier New" w:hint="eastAsia"/>
+                      <w:color w:val="212121"/>
+                      <w:kern w:val="0"/>
+                      <w:sz w:val="20"/>
+                      <w:szCs w:val="20"/>
+                    </w:rPr>
+                    <w:t xml:space="preserve"> </w:t>
+                  </w:r>
+                  <w:r>
+                    <w:rPr>
+                      <w:rFonts w:ascii="黑体" w:eastAsia="黑体" w:hAnsi="黑体" w:cs="Courier New"/>
+                      <w:color w:val="212121"/>
+                      <w:kern w:val="0"/>
+                      <w:sz w:val="20"/>
+                      <w:szCs w:val="20"/>
+                    </w:rPr>
+                    <w:t xml:space="preserve"> </w:t>
+                  </w:r>
+                  <w:r>
+                    <w:rPr>
+                      <w:rFonts w:ascii="黑体" w:eastAsia="黑体" w:hAnsi="黑体" w:cs="Courier New"/>
+                      <w:color w:val="212121"/>
                       <w:kern w:val="0"/>
                       <w:sz w:val="24"/>
                       <w:szCs w:val="24"/>
                     </w:rPr>
-                    <w:t xml:space="preserve">  </w:t>
+                    <w:t>h</w:t>
                   </w:r>
-                  <w:bookmarkStart w:id="0" w:name="_GoBack"/>
-                  <w:bookmarkEnd w:id="0"/>
                   <w:r>
                     <w:rPr>
                       <w:rFonts w:ascii="黑体" w:eastAsia="黑体" w:hAnsi="黑体" w:cs="Arial"/>
@@ -368,18 +473,9 @@
                       <w:sz w:val="24"/>
                       <w:szCs w:val="24"/>
                     </w:rPr>
-                    <w:t>tos</w:t>
+                    <w:t>ttps://cjianhao.github.io/</w:t>
                   </w:r>
                   <w:proofErr w:type="gramEnd"/>
-                  <w:r>
-                    <w:rPr>
-                      <w:rFonts w:ascii="黑体" w:eastAsia="黑体" w:hAnsi="黑体" w:cs="Arial"/>
-                      <w:kern w:val="0"/>
-                      <w:sz w:val="24"/>
-                      <w:szCs w:val="24"/>
-                    </w:rPr>
-                    <w:t>9711</w:t>
-                  </w:r>
                 </w:p>
               </w:tc>
             </w:tr>
@@ -387,7 +483,6 @@
           <w:p>
             <w:pPr>
               <w:rPr>
-                <w:rFonts w:hint="eastAsia"/>
                 <w:sz w:val="32"/>
                 <w:szCs w:val="36"/>
               </w:rPr>
@@ -435,7 +530,6 @@
           <w:p>
             <w:pPr>
               <w:rPr>
-                <w:rFonts w:hint="eastAsia"/>
                 <w:sz w:val="22"/>
               </w:rPr>
             </w:pPr>
@@ -932,7 +1026,6 @@
               </w:numPr>
               <w:ind w:firstLineChars="0"/>
               <w:rPr>
-                <w:rFonts w:hint="eastAsia"/>
                 <w:sz w:val="36"/>
                 <w:szCs w:val="36"/>
               </w:rPr>
@@ -1202,7 +1295,6 @@
               </w:numPr>
               <w:ind w:firstLineChars="0"/>
               <w:rPr>
-                <w:rFonts w:hint="eastAsia"/>
                 <w:sz w:val="36"/>
                 <w:szCs w:val="36"/>
               </w:rPr>
@@ -1244,15 +1336,7 @@
                 <w:sz w:val="24"/>
                 <w:szCs w:val="24"/>
               </w:rPr>
-              <w:t>CS3</w:t>
-            </w:r>
-            <w:r>
-              <w:rPr>
-                <w:rFonts w:hint="eastAsia"/>
-                <w:sz w:val="24"/>
-                <w:szCs w:val="24"/>
-              </w:rPr>
-              <w:t xml:space="preserve">认证 </w:t>
+              <w:t xml:space="preserve">CS3认证 </w:t>
             </w:r>
             <w:r>
               <w:rPr>
@@ -1402,7 +1486,7 @@
               <w:ind w:left="85" w:right="85"/>
               <w:jc w:val="left"/>
               <w:rPr>
-                <w:rFonts w:ascii="Tahoma" w:eastAsia="微软雅黑" w:hAnsi="Tahoma" w:cs="Tahoma" w:hint="eastAsia"/>
+                <w:rFonts w:ascii="Tahoma" w:eastAsia="微软雅黑" w:hAnsi="Tahoma" w:cs="Tahoma"/>
                 <w:color w:val="000000"/>
                 <w:kern w:val="0"/>
                 <w:szCs w:val="21"/>
@@ -1719,7 +1803,6 @@
               <w:pStyle w:val="a4"/>
               <w:ind w:left="420" w:firstLineChars="0" w:firstLine="0"/>
               <w:rPr>
-                <w:rFonts w:hint="eastAsia"/>
                 <w:sz w:val="22"/>
                 <w:szCs w:val="36"/>
               </w:rPr>
@@ -1839,7 +1922,6 @@
               <w:pStyle w:val="a4"/>
               <w:ind w:left="420" w:firstLineChars="0" w:firstLine="0"/>
               <w:rPr>
-                <w:rFonts w:hint="eastAsia"/>
                 <w:sz w:val="36"/>
                 <w:szCs w:val="36"/>
               </w:rPr>
@@ -2101,7 +2183,6 @@
               </w:numPr>
               <w:ind w:firstLineChars="0"/>
               <w:rPr>
-                <w:rFonts w:hint="eastAsia"/>
                 <w:sz w:val="24"/>
                 <w:szCs w:val="36"/>
               </w:rPr>
@@ -2114,6 +2195,8 @@
               </w:rPr>
               <w:t>参与软件内测</w:t>
             </w:r>
+            <w:bookmarkStart w:id="0" w:name="_GoBack"/>
+            <w:bookmarkEnd w:id="0"/>
           </w:p>
           <w:p>
             <w:pPr>
@@ -2122,7 +2205,7 @@
               <w:spacing w:line="0" w:lineRule="auto"/>
               <w:ind w:left="85" w:right="85"/>
               <w:rPr>
-                <w:rFonts w:ascii="微软雅黑" w:eastAsia="微软雅黑" w:hAnsi="微软雅黑" w:hint="eastAsia"/>
+                <w:rFonts w:ascii="微软雅黑" w:eastAsia="微软雅黑" w:hAnsi="微软雅黑"/>
                 <w:color w:val="212121"/>
                 <w:sz w:val="2"/>
                 <w:szCs w:val="2"/>
@@ -3295,7 +3378,7 @@
 </file>
 
 <file path=customXml/itemProps1.xml><?xml version="1.0" encoding="utf-8"?>
-<ds:datastoreItem xmlns:ds="http://schemas.openxmlformats.org/officeDocument/2006/customXml" ds:itemID="{9AD7B067-E7A7-4171-9E72-80D61ED56F21}">
+<ds:datastoreItem xmlns:ds="http://schemas.openxmlformats.org/officeDocument/2006/customXml" ds:itemID="{D9353B1C-7CD5-4923-AA0A-1700750A072F}">
   <ds:schemaRefs>
     <ds:schemaRef ds:uri="http://schemas.openxmlformats.org/officeDocument/2006/bibliography"/>
   </ds:schemaRefs>

</xml_diff>

<commit_message>
Site updated: 2018-12-13 13:29:18
</commit_message>
<xml_diff>
--- a/简历/简历.docx
+++ b/简历/简历.docx
@@ -216,7 +216,7 @@
                     <w:widowControl/>
                     <w:jc w:val="left"/>
                     <w:rPr>
-                      <w:rFonts w:ascii="黑体" w:eastAsia="黑体" w:hAnsi="黑体" w:cs="Arial" w:hint="eastAsia"/>
+                      <w:rFonts w:ascii="黑体" w:eastAsia="黑体" w:hAnsi="黑体" w:cs="Arial"/>
                       <w:kern w:val="0"/>
                       <w:sz w:val="24"/>
                       <w:szCs w:val="24"/>
@@ -351,17 +351,7 @@
                       <w:sz w:val="28"/>
                       <w:szCs w:val="15"/>
                     </w:rPr>
-                    <w:t xml:space="preserve">    </w:t>
-                  </w:r>
-                  <w:r>
-                    <w:rPr>
-                      <w:rFonts w:ascii="Arial" w:eastAsia="Times New Roman" w:hAnsi="Arial" w:cs="Arial"/>
-                      <w:color w:val="F3CB0B"/>
-                      <w:kern w:val="0"/>
-                      <w:sz w:val="28"/>
-                      <w:szCs w:val="15"/>
-                    </w:rPr>
-                    <w:t xml:space="preserve"> </w:t>
+                    <w:t xml:space="preserve">     </w:t>
                   </w:r>
                   <w:r>
                     <w:rPr>
@@ -664,17 +654,7 @@
                 <w:sz w:val="22"/>
                 <w:szCs w:val="36"/>
               </w:rPr>
-              <w:t>语言：</w:t>
-            </w:r>
-            <w:proofErr w:type="spellStart"/>
-            <w:proofErr w:type="gramStart"/>
-            <w:r>
-              <w:rPr>
-                <w:rFonts w:hint="eastAsia"/>
-                <w:sz w:val="22"/>
-                <w:szCs w:val="36"/>
-              </w:rPr>
-              <w:t>C</w:t>
+              <w:t>语言：C</w:t>
             </w:r>
             <w:r>
               <w:rPr>
@@ -691,15 +671,28 @@
               </w:rPr>
               <w:t>ava</w:t>
             </w:r>
-            <w:proofErr w:type="gramEnd"/>
-            <w:r>
-              <w:rPr>
-                <w:sz w:val="22"/>
-                <w:szCs w:val="36"/>
-              </w:rPr>
-              <w:t>,Phthon</w:t>
-            </w:r>
-            <w:proofErr w:type="spellEnd"/>
+            <w:r>
+              <w:rPr>
+                <w:sz w:val="22"/>
+                <w:szCs w:val="36"/>
+              </w:rPr>
+              <w:t>,P</w:t>
+            </w:r>
+            <w:r>
+              <w:rPr>
+                <w:rFonts w:hint="eastAsia"/>
+                <w:sz w:val="22"/>
+                <w:szCs w:val="36"/>
+              </w:rPr>
+              <w:t>y</w:t>
+            </w:r>
+            <w:r>
+              <w:rPr>
+                <w:sz w:val="22"/>
+                <w:szCs w:val="36"/>
+              </w:rPr>
+              <w:t>thon</w:t>
+            </w:r>
           </w:p>
           <w:p>
             <w:pPr>
@@ -720,25 +713,10 @@
                 <w:sz w:val="22"/>
                 <w:szCs w:val="36"/>
               </w:rPr>
-              <w:t>数据库软件：S</w:t>
-            </w:r>
-            <w:r>
-              <w:rPr>
-                <w:sz w:val="22"/>
-                <w:szCs w:val="36"/>
-              </w:rPr>
-              <w:t>QL</w:t>
-            </w:r>
-            <w:r>
-              <w:rPr>
-                <w:sz w:val="22"/>
-                <w:szCs w:val="36"/>
-              </w:rPr>
-              <w:t>,</w:t>
-            </w:r>
-            <w:r>
-              <w:t xml:space="preserve"> </w:t>
-            </w:r>
+              <w:t>数据库软件：</w:t>
+            </w:r>
+            <w:bookmarkStart w:id="0" w:name="_GoBack"/>
+            <w:bookmarkEnd w:id="0"/>
             <w:proofErr w:type="spellStart"/>
             <w:r>
               <w:rPr>
@@ -2195,8 +2173,6 @@
               </w:rPr>
               <w:t>参与软件内测</w:t>
             </w:r>
-            <w:bookmarkStart w:id="0" w:name="_GoBack"/>
-            <w:bookmarkEnd w:id="0"/>
           </w:p>
           <w:p>
             <w:pPr>
@@ -2228,7 +2204,6 @@
     <w:p>
       <w:pPr>
         <w:rPr>
-          <w:rFonts w:hint="eastAsia"/>
           <w:sz w:val="36"/>
           <w:szCs w:val="36"/>
         </w:rPr>
@@ -3378,7 +3353,7 @@
 </file>
 
 <file path=customXml/itemProps1.xml><?xml version="1.0" encoding="utf-8"?>
-<ds:datastoreItem xmlns:ds="http://schemas.openxmlformats.org/officeDocument/2006/customXml" ds:itemID="{D9353B1C-7CD5-4923-AA0A-1700750A072F}">
+<ds:datastoreItem xmlns:ds="http://schemas.openxmlformats.org/officeDocument/2006/customXml" ds:itemID="{0299BB19-C78A-4BAE-9990-8C4EAB37F983}">
   <ds:schemaRefs>
     <ds:schemaRef ds:uri="http://schemas.openxmlformats.org/officeDocument/2006/bibliography"/>
   </ds:schemaRefs>

</xml_diff>